<commit_message>
v3 modularized scripts and output json
</commit_message>
<xml_diff>
--- a/output/SECTION 26 05 00_processed.docx
+++ b/output/SECTION 26 05 00_processed.docx
@@ -6,12 +6,6 @@
       <w:pPr/>
       <w:r>
         <w:t>SECTION 26 05 00</w:t>
-      </w:r>
-    </w:p>
-    <w:p>
-      <w:pPr/>
-      <w:r>
-        <w:t>END OF SECTION</w:t>
       </w:r>
     </w:p>
     <w:p>
@@ -918,6 +912,12 @@
         <w:t>Present this guarantee and any additional warranties or guarantees on furnished equipment or systems to the Architect.  All equipment or system guarantees are in addition to the general guarantee.</w:t>
       </w:r>
     </w:p>
+    <w:p>
+      <w:pPr/>
+      <w:r>
+        <w:t>END OF SECTION</w:t>
+      </w:r>
+    </w:p>
     <w:sectPr>
       <w:pgSz w:w="12240" w:h="15840"/>
       <w:pgMar w:top="1440" w:right="1560" w:bottom="1440" w:left="1560" w:header="720" w:footer="720" w:gutter="0"/>

</xml_diff>